<commit_message>
Update PROGRAMAÇÃO BÁSICA M04.docx
</commit_message>
<xml_diff>
--- a/PROGRAMAÇÃO BÁSICA M04.docx
+++ b/PROGRAMAÇÃO BÁSICA M04.docx
@@ -287,51 +287,332 @@
         <w:rPr>
           <w:rFonts w:ascii="Arial" w:hAnsi="Arial" w:cs="Arial"/>
         </w:rPr>
-        <w:t>= N</w:t>
+        <w:t>= Não</w:t>
+      </w:r>
+      <w:proofErr w:type="gramEnd"/>
+      <w:r>
+        <w:rPr>
+          <w:rFonts w:ascii="Arial" w:hAnsi="Arial" w:cs="Arial"/>
+        </w:rPr>
+        <w:t xml:space="preserve"> achou o valor</w:t>
+      </w:r>
+    </w:p>
+    <w:p>
+      <w:pPr>
+        <w:rPr>
+          <w:rFonts w:ascii="Arial" w:hAnsi="Arial" w:cs="Arial"/>
+        </w:rPr>
+      </w:pPr>
+      <w:r>
+        <w:rPr>
+          <w:rFonts w:ascii="Arial" w:hAnsi="Arial" w:cs="Arial"/>
+        </w:rPr>
+        <w:tab/>
+        <w:t xml:space="preserve">Hit </w:t>
+      </w:r>
+      <w:proofErr w:type="gramStart"/>
+      <w:r>
+        <w:rPr>
+          <w:rFonts w:ascii="Arial" w:hAnsi="Arial" w:cs="Arial"/>
+        </w:rPr>
+        <w:t>= Achou</w:t>
+      </w:r>
+      <w:proofErr w:type="gramEnd"/>
+      <w:r>
+        <w:rPr>
+          <w:rFonts w:ascii="Arial" w:hAnsi="Arial" w:cs="Arial"/>
+        </w:rPr>
+        <w:t xml:space="preserve"> o valor</w:t>
+      </w:r>
+    </w:p>
+    <w:p>
+      <w:pPr>
+        <w:rPr>
+          <w:rFonts w:ascii="Arial" w:hAnsi="Arial" w:cs="Arial"/>
+        </w:rPr>
+      </w:pPr>
+      <w:r>
+        <w:rPr>
+          <w:rFonts w:ascii="Arial" w:hAnsi="Arial" w:cs="Arial"/>
+        </w:rPr>
+        <w:t>A06 – CONTAGENS EM VETORES</w:t>
+      </w:r>
+    </w:p>
+    <w:p>
+      <w:pPr>
+        <w:rPr>
+          <w:rFonts w:ascii="Arial" w:hAnsi="Arial" w:cs="Arial"/>
+        </w:rPr>
+      </w:pPr>
+      <w:r>
+        <w:rPr>
+          <w:rFonts w:ascii="Arial" w:hAnsi="Arial" w:cs="Arial"/>
+        </w:rPr>
+        <w:tab/>
+      </w:r>
+      <w:r>
+        <w:rPr>
+          <w:noProof/>
+          <w:lang w:eastAsia="pt-BR"/>
+        </w:rPr>
+        <w:drawing>
+          <wp:inline distT="0" distB="0" distL="0" distR="0" wp14:anchorId="37D88F4B" wp14:editId="39D7945F">
+            <wp:extent cx="2997200" cy="2018810"/>
+            <wp:effectExtent l="0" t="0" r="0" b="635"/>
+            <wp:docPr id="1" name="Imagem 1"/>
+            <wp:cNvGraphicFramePr>
+              <a:graphicFrameLocks xmlns:a="http://schemas.openxmlformats.org/drawingml/2006/main" noChangeAspect="1"/>
+            </wp:cNvGraphicFramePr>
+            <a:graphic xmlns:a="http://schemas.openxmlformats.org/drawingml/2006/main">
+              <a:graphicData uri="http://schemas.openxmlformats.org/drawingml/2006/picture">
+                <pic:pic xmlns:pic="http://schemas.openxmlformats.org/drawingml/2006/picture">
+                  <pic:nvPicPr>
+                    <pic:cNvPr id="1" name=""/>
+                    <pic:cNvPicPr/>
+                  </pic:nvPicPr>
+                  <pic:blipFill>
+                    <a:blip r:embed="rId6"/>
+                    <a:stretch>
+                      <a:fillRect/>
+                    </a:stretch>
+                  </pic:blipFill>
+                  <pic:spPr>
+                    <a:xfrm>
+                      <a:off x="0" y="0"/>
+                      <a:ext cx="3047757" cy="2052863"/>
+                    </a:xfrm>
+                    <a:prstGeom prst="rect">
+                      <a:avLst/>
+                    </a:prstGeom>
+                  </pic:spPr>
+                </pic:pic>
+              </a:graphicData>
+            </a:graphic>
+          </wp:inline>
+        </w:drawing>
+      </w:r>
+    </w:p>
+    <w:p>
+      <w:pPr>
+        <w:rPr>
+          <w:rFonts w:ascii="Arial" w:hAnsi="Arial" w:cs="Arial"/>
+        </w:rPr>
+      </w:pPr>
+      <w:r>
+        <w:rPr>
+          <w:rFonts w:ascii="Arial" w:hAnsi="Arial" w:cs="Arial"/>
+        </w:rPr>
+        <w:lastRenderedPageBreak/>
+        <w:t>A07 – TOTAIS EM VETORES</w:t>
+      </w:r>
+    </w:p>
+    <w:p>
+      <w:pPr>
+        <w:rPr>
+          <w:rFonts w:ascii="Arial" w:hAnsi="Arial" w:cs="Arial"/>
+        </w:rPr>
+      </w:pPr>
+      <w:r>
+        <w:rPr>
+          <w:rFonts w:ascii="Arial" w:hAnsi="Arial" w:cs="Arial"/>
+        </w:rPr>
+        <w:t>A08 – MAIOR E MENOR VALORES EM VETOR</w:t>
+      </w:r>
+    </w:p>
+    <w:p>
+      <w:pPr>
+        <w:rPr>
+          <w:rFonts w:ascii="Arial" w:hAnsi="Arial" w:cs="Arial"/>
+        </w:rPr>
+      </w:pPr>
+      <w:r>
+        <w:rPr>
+          <w:rFonts w:ascii="Arial" w:hAnsi="Arial" w:cs="Arial"/>
+        </w:rPr>
+        <w:t>A09 – EXERCICIOS</w:t>
+      </w:r>
+    </w:p>
+    <w:p>
+      <w:pPr>
+        <w:rPr>
+          <w:rFonts w:ascii="Arial" w:hAnsi="Arial" w:cs="Arial"/>
+        </w:rPr>
+      </w:pPr>
+      <w:r>
+        <w:rPr>
+          <w:rFonts w:ascii="Arial" w:hAnsi="Arial" w:cs="Arial"/>
+        </w:rPr>
+        <w:t>A10 – MATRIZES</w:t>
+      </w:r>
+    </w:p>
+    <w:p>
+      <w:pPr>
+        <w:rPr>
+          <w:rFonts w:ascii="Arial" w:hAnsi="Arial" w:cs="Arial"/>
+        </w:rPr>
+      </w:pPr>
+      <w:r>
+        <w:rPr>
+          <w:rFonts w:ascii="Arial" w:hAnsi="Arial" w:cs="Arial"/>
+        </w:rPr>
+        <w:tab/>
+      </w:r>
+      <w:r>
+        <w:rPr>
+          <w:rFonts w:ascii="Arial" w:hAnsi="Arial" w:cs="Arial"/>
+        </w:rPr>
+        <w:t xml:space="preserve">Matriz - </w:t>
+      </w:r>
+      <w:r>
+        <w:rPr>
+          <w:rFonts w:ascii="Arial" w:hAnsi="Arial" w:cs="Arial"/>
+        </w:rPr>
+        <w:t xml:space="preserve">Variável composta homogênea multidimensional </w:t>
+      </w:r>
+    </w:p>
+    <w:p>
+      <w:pPr>
+        <w:rPr>
+          <w:rFonts w:ascii="Arial" w:hAnsi="Arial" w:cs="Arial"/>
+        </w:rPr>
+      </w:pPr>
+      <w:r>
+        <w:rPr>
+          <w:rFonts w:ascii="Arial" w:hAnsi="Arial" w:cs="Arial"/>
+        </w:rPr>
+        <w:t xml:space="preserve">A11 – </w:t>
+      </w:r>
+    </w:p>
+    <w:p>
+      <w:pPr>
+        <w:rPr>
+          <w:rFonts w:ascii="Arial" w:hAnsi="Arial" w:cs="Arial"/>
+        </w:rPr>
+      </w:pPr>
+      <w:r>
+        <w:rPr>
+          <w:rFonts w:ascii="Arial" w:hAnsi="Arial" w:cs="Arial"/>
+        </w:rPr>
+        <w:t xml:space="preserve">A12 – </w:t>
+      </w:r>
+    </w:p>
+    <w:p>
+      <w:pPr>
+        <w:rPr>
+          <w:rFonts w:ascii="Arial" w:hAnsi="Arial" w:cs="Arial"/>
+        </w:rPr>
+      </w:pPr>
+      <w:r>
+        <w:rPr>
+          <w:rFonts w:ascii="Arial" w:hAnsi="Arial" w:cs="Arial"/>
+        </w:rPr>
+        <w:t>A13 – ISOLANDO ELEMENTOS EM MATRIZES</w:t>
+      </w:r>
+    </w:p>
+    <w:p>
+      <w:pPr>
+        <w:rPr>
+          <w:rFonts w:ascii="Arial" w:hAnsi="Arial" w:cs="Arial"/>
+        </w:rPr>
+      </w:pPr>
+      <w:r>
+        <w:rPr>
+          <w:rFonts w:ascii="Arial" w:hAnsi="Arial" w:cs="Arial"/>
+        </w:rPr>
+        <w:tab/>
+        <w:t xml:space="preserve">Quer </w:t>
+      </w:r>
+      <w:r>
+        <w:rPr>
+          <w:rFonts w:ascii="Arial" w:hAnsi="Arial" w:cs="Arial"/>
+        </w:rPr>
+        <w:t>fixar</w:t>
+      </w:r>
+      <w:r>
+        <w:rPr>
+          <w:rFonts w:ascii="Arial" w:hAnsi="Arial" w:cs="Arial"/>
+        </w:rPr>
+        <w:t xml:space="preserve"> a linha = </w:t>
+      </w:r>
+      <w:r>
+        <w:rPr>
+          <w:rFonts w:ascii="Arial" w:hAnsi="Arial" w:cs="Arial"/>
+        </w:rPr>
+        <w:t>varia</w:t>
+      </w:r>
+      <w:r>
+        <w:rPr>
+          <w:rFonts w:ascii="Arial" w:hAnsi="Arial" w:cs="Arial"/>
+        </w:rPr>
+        <w:t xml:space="preserve"> a coluna</w:t>
+      </w:r>
+    </w:p>
+    <w:p>
+      <w:pPr>
+        <w:rPr>
+          <w:rFonts w:ascii="Arial" w:hAnsi="Arial" w:cs="Arial"/>
+        </w:rPr>
+      </w:pPr>
+      <w:r>
+        <w:rPr>
+          <w:rFonts w:ascii="Arial" w:hAnsi="Arial" w:cs="Arial"/>
+        </w:rPr>
+        <w:tab/>
+        <w:t xml:space="preserve">Quer </w:t>
+      </w:r>
+      <w:r>
+        <w:rPr>
+          <w:rFonts w:ascii="Arial" w:hAnsi="Arial" w:cs="Arial"/>
+        </w:rPr>
+        <w:t>fixar</w:t>
+      </w:r>
+      <w:r>
+        <w:rPr>
+          <w:rFonts w:ascii="Arial" w:hAnsi="Arial" w:cs="Arial"/>
+        </w:rPr>
+        <w:t xml:space="preserve"> a coluna = </w:t>
+      </w:r>
+      <w:r>
+        <w:rPr>
+          <w:rFonts w:ascii="Arial" w:hAnsi="Arial" w:cs="Arial"/>
+        </w:rPr>
+        <w:t>varia</w:t>
+      </w:r>
+      <w:r>
+        <w:rPr>
+          <w:rFonts w:ascii="Arial" w:hAnsi="Arial" w:cs="Arial"/>
+        </w:rPr>
+        <w:t xml:space="preserve"> a linha</w:t>
+      </w:r>
+    </w:p>
+    <w:p>
+      <w:pPr>
+        <w:rPr>
+          <w:rFonts w:ascii="Arial" w:hAnsi="Arial" w:cs="Arial"/>
+        </w:rPr>
+      </w:pPr>
+      <w:r>
+        <w:rPr>
+          <w:rFonts w:ascii="Arial" w:hAnsi="Arial" w:cs="Arial"/>
+        </w:rPr>
+        <w:tab/>
+        <w:t>Para ambos os casos basta um vetor para mostrar</w:t>
+      </w:r>
+    </w:p>
+    <w:p>
+      <w:pPr>
+        <w:rPr>
+          <w:rFonts w:ascii="Arial" w:hAnsi="Arial" w:cs="Arial"/>
+        </w:rPr>
+      </w:pPr>
+      <w:r>
+        <w:rPr>
+          <w:rFonts w:ascii="Arial" w:hAnsi="Arial" w:cs="Arial"/>
+        </w:rPr>
+        <w:t>A14 - EXERCICIOS</w:t>
       </w:r>
       <w:bookmarkStart w:id="0" w:name="_GoBack"/>
       <w:bookmarkEnd w:id="0"/>
-      <w:r>
-        <w:rPr>
-          <w:rFonts w:ascii="Arial" w:hAnsi="Arial" w:cs="Arial"/>
-        </w:rPr>
-        <w:t>ão</w:t>
-      </w:r>
-      <w:proofErr w:type="gramEnd"/>
-      <w:r>
-        <w:rPr>
-          <w:rFonts w:ascii="Arial" w:hAnsi="Arial" w:cs="Arial"/>
-        </w:rPr>
-        <w:t xml:space="preserve"> achou o valor</w:t>
-      </w:r>
-    </w:p>
-    <w:p>
-      <w:pPr>
-        <w:rPr>
-          <w:rFonts w:ascii="Arial" w:hAnsi="Arial" w:cs="Arial"/>
-        </w:rPr>
-      </w:pPr>
-      <w:r>
-        <w:rPr>
-          <w:rFonts w:ascii="Arial" w:hAnsi="Arial" w:cs="Arial"/>
-        </w:rPr>
-        <w:tab/>
-        <w:t xml:space="preserve">Hit </w:t>
-      </w:r>
-      <w:proofErr w:type="gramStart"/>
-      <w:r>
-        <w:rPr>
-          <w:rFonts w:ascii="Arial" w:hAnsi="Arial" w:cs="Arial"/>
-        </w:rPr>
-        <w:t>= Achou</w:t>
-      </w:r>
-      <w:proofErr w:type="gramEnd"/>
-      <w:r>
-        <w:rPr>
-          <w:rFonts w:ascii="Arial" w:hAnsi="Arial" w:cs="Arial"/>
-        </w:rPr>
-        <w:t xml:space="preserve"> o valor</w:t>
-      </w:r>
     </w:p>
     <w:sectPr>
       <w:pgSz w:w="11906" w:h="16838"/>
@@ -341,6 +622,56 @@
     </w:sectPr>
   </w:body>
 </w:document>
+</file>
+
+<file path=word/endnotes.xml><?xml version="1.0" encoding="utf-8"?>
+<w:endnotes xmlns:wpc="http://schemas.microsoft.com/office/word/2010/wordprocessingCanvas" xmlns:mc="http://schemas.openxmlformats.org/markup-compatibility/2006" xmlns:o="urn:schemas-microsoft-com:office:office" xmlns:r="http://schemas.openxmlformats.org/officeDocument/2006/relationships" xmlns:m="http://schemas.openxmlformats.org/officeDocument/2006/math" xmlns:v="urn:schemas-microsoft-com:vml" xmlns:wp14="http://schemas.microsoft.com/office/word/2010/wordprocessingDrawing" xmlns:wp="http://schemas.openxmlformats.org/drawingml/2006/wordprocessingDrawing" xmlns:w10="urn:schemas-microsoft-com:office:word" xmlns:w="http://schemas.openxmlformats.org/wordprocessingml/2006/main" xmlns:w14="http://schemas.microsoft.com/office/word/2010/wordml" xmlns:w15="http://schemas.microsoft.com/office/word/2012/wordml" xmlns:wpg="http://schemas.microsoft.com/office/word/2010/wordprocessingGroup" xmlns:wpi="http://schemas.microsoft.com/office/word/2010/wordprocessingInk" xmlns:wne="http://schemas.microsoft.com/office/word/2006/wordml" xmlns:wps="http://schemas.microsoft.com/office/word/2010/wordprocessingShape" mc:Ignorable="w14 w15 wp14">
+  <w:endnote w:type="separator" w:id="-1">
+    <w:p>
+      <w:pPr>
+        <w:spacing w:after="0" w:line="240" w:lineRule="auto"/>
+      </w:pPr>
+      <w:r>
+        <w:separator/>
+      </w:r>
+    </w:p>
+  </w:endnote>
+  <w:endnote w:type="continuationSeparator" w:id="0">
+    <w:p>
+      <w:pPr>
+        <w:spacing w:after="0" w:line="240" w:lineRule="auto"/>
+      </w:pPr>
+      <w:r>
+        <w:continuationSeparator/>
+      </w:r>
+    </w:p>
+  </w:endnote>
+</w:endnotes>
+</file>
+
+<file path=word/footnotes.xml><?xml version="1.0" encoding="utf-8"?>
+<w:footnotes xmlns:wpc="http://schemas.microsoft.com/office/word/2010/wordprocessingCanvas" xmlns:mc="http://schemas.openxmlformats.org/markup-compatibility/2006" xmlns:o="urn:schemas-microsoft-com:office:office" xmlns:r="http://schemas.openxmlformats.org/officeDocument/2006/relationships" xmlns:m="http://schemas.openxmlformats.org/officeDocument/2006/math" xmlns:v="urn:schemas-microsoft-com:vml" xmlns:wp14="http://schemas.microsoft.com/office/word/2010/wordprocessingDrawing" xmlns:wp="http://schemas.openxmlformats.org/drawingml/2006/wordprocessingDrawing" xmlns:w10="urn:schemas-microsoft-com:office:word" xmlns:w="http://schemas.openxmlformats.org/wordprocessingml/2006/main" xmlns:w14="http://schemas.microsoft.com/office/word/2010/wordml" xmlns:w15="http://schemas.microsoft.com/office/word/2012/wordml" xmlns:wpg="http://schemas.microsoft.com/office/word/2010/wordprocessingGroup" xmlns:wpi="http://schemas.microsoft.com/office/word/2010/wordprocessingInk" xmlns:wne="http://schemas.microsoft.com/office/word/2006/wordml" xmlns:wps="http://schemas.microsoft.com/office/word/2010/wordprocessingShape" mc:Ignorable="w14 w15 wp14">
+  <w:footnote w:type="separator" w:id="-1">
+    <w:p>
+      <w:pPr>
+        <w:spacing w:after="0" w:line="240" w:lineRule="auto"/>
+      </w:pPr>
+      <w:r>
+        <w:separator/>
+      </w:r>
+    </w:p>
+  </w:footnote>
+  <w:footnote w:type="continuationSeparator" w:id="0">
+    <w:p>
+      <w:pPr>
+        <w:spacing w:after="0" w:line="240" w:lineRule="auto"/>
+      </w:pPr>
+      <w:r>
+        <w:continuationSeparator/>
+      </w:r>
+    </w:p>
+  </w:footnote>
+</w:footnotes>
 </file>
 
 <file path=word/styles.xml><?xml version="1.0" encoding="utf-8"?>
@@ -765,6 +1096,50 @@
     <w:semiHidden/>
     <w:unhideWhenUsed/>
   </w:style>
+  <w:style w:type="paragraph" w:styleId="Cabealho">
+    <w:name w:val="header"/>
+    <w:basedOn w:val="Normal"/>
+    <w:link w:val="CabealhoChar"/>
+    <w:uiPriority w:val="99"/>
+    <w:unhideWhenUsed/>
+    <w:rsid w:val="00842DF8"/>
+    <w:pPr>
+      <w:tabs>
+        <w:tab w:val="center" w:pos="4252"/>
+        <w:tab w:val="right" w:pos="8504"/>
+      </w:tabs>
+      <w:spacing w:after="0" w:line="240" w:lineRule="auto"/>
+    </w:pPr>
+  </w:style>
+  <w:style w:type="character" w:customStyle="1" w:styleId="CabealhoChar">
+    <w:name w:val="Cabeçalho Char"/>
+    <w:basedOn w:val="Fontepargpadro"/>
+    <w:link w:val="Cabealho"/>
+    <w:uiPriority w:val="99"/>
+    <w:rsid w:val="00842DF8"/>
+  </w:style>
+  <w:style w:type="paragraph" w:styleId="Rodap">
+    <w:name w:val="footer"/>
+    <w:basedOn w:val="Normal"/>
+    <w:link w:val="RodapChar"/>
+    <w:uiPriority w:val="99"/>
+    <w:unhideWhenUsed/>
+    <w:rsid w:val="00842DF8"/>
+    <w:pPr>
+      <w:tabs>
+        <w:tab w:val="center" w:pos="4252"/>
+        <w:tab w:val="right" w:pos="8504"/>
+      </w:tabs>
+      <w:spacing w:after="0" w:line="240" w:lineRule="auto"/>
+    </w:pPr>
+  </w:style>
+  <w:style w:type="character" w:customStyle="1" w:styleId="RodapChar">
+    <w:name w:val="Rodapé Char"/>
+    <w:basedOn w:val="Fontepargpadro"/>
+    <w:link w:val="Rodap"/>
+    <w:uiPriority w:val="99"/>
+    <w:rsid w:val="00842DF8"/>
+  </w:style>
 </w:styles>
 </file>
 

</xml_diff>